<commit_message>
Minor updated to drawings & Final Del. Documents
</commit_message>
<xml_diff>
--- a/FINAL DELIVERABLES/Mid-Tier API.docx
+++ b/FINAL DELIVERABLES/Mid-Tier API.docx
@@ -106,7 +106,7 @@
           <w:sz w:val="28"/>
           <w:szCs w:val="28"/>
         </w:rPr>
-        <w:t>1.0</w:t>
+        <w:t>1.1</w:t>
       </w:r>
     </w:p>
     <w:p>
@@ -129,8 +129,10 @@
           <w:sz w:val="28"/>
           <w:szCs w:val="28"/>
         </w:rPr>
-        <w:t>16</w:t>
-      </w:r>
+        <w:t>22</w:t>
+      </w:r>
+      <w:bookmarkStart w:id="0" w:name="_GoBack"/>
+      <w:bookmarkEnd w:id="0"/>
       <w:r>
         <w:rPr>
           <w:rFonts w:cs="Calibri"/>
@@ -295,7 +297,6 @@
           <w:rFonts w:cs="Calibri"/>
           <w:sz w:val="24"/>
           <w:szCs w:val="24"/>
-          <w:lang w:val="fr-CA"/>
         </w:rPr>
       </w:pPr>
       <w:r>
@@ -303,7 +304,6 @@
           <w:rFonts w:cs="Calibri"/>
           <w:sz w:val="24"/>
           <w:szCs w:val="24"/>
-          <w:lang w:val="fr-CA"/>
         </w:rPr>
         <w:t>SE 6387.M01</w:t>
       </w:r>
@@ -318,7 +318,6 @@
           <w:rFonts w:cs="Calibri"/>
           <w:sz w:val="24"/>
           <w:szCs w:val="24"/>
-          <w:lang w:val="fr-CA"/>
         </w:rPr>
       </w:pPr>
     </w:p>
@@ -331,7 +330,6 @@
           <w:color w:val="00B0F0"/>
           <w:sz w:val="32"/>
           <w:szCs w:val="32"/>
-          <w:lang w:val="fr-CA"/>
         </w:rPr>
       </w:pPr>
     </w:p>
@@ -344,7 +342,6 @@
           <w:color w:val="00B0F0"/>
           <w:sz w:val="32"/>
           <w:szCs w:val="32"/>
-          <w:lang w:val="fr-CA"/>
         </w:rPr>
       </w:pPr>
       <w:r>
@@ -442,7 +439,6 @@
           <w:color w:val="00B0F0"/>
           <w:sz w:val="32"/>
           <w:szCs w:val="32"/>
-          <w:lang w:val="fr-CA"/>
         </w:rPr>
       </w:pPr>
       <w:r>
@@ -452,33 +448,8 @@
           <w:color w:val="00B0F0"/>
           <w:sz w:val="32"/>
           <w:szCs w:val="32"/>
-          <w:lang w:val="fr-CA"/>
         </w:rPr>
         <w:t>Anant Kambli</w:t>
-      </w:r>
-    </w:p>
-    <w:p>
-      <w:pPr>
-        <w:spacing w:after="0" w:line="240" w:lineRule="auto"/>
-        <w:rPr>
-          <w:rFonts w:cs="Calibri"/>
-          <w:i/>
-          <w:color w:val="00B0F0"/>
-          <w:sz w:val="32"/>
-          <w:szCs w:val="32"/>
-          <w:lang w:val="fr-CA"/>
-        </w:rPr>
-      </w:pPr>
-      <w:r>
-        <w:rPr>
-          <w:rFonts w:cs="Calibri"/>
-          <w:i/>
-          <w:color w:val="00B0F0"/>
-          <w:sz w:val="32"/>
-          <w:szCs w:val="32"/>
-          <w:lang w:val="fr-CA"/>
-        </w:rPr>
-        <w:t>Brian MacKay</w:t>
       </w:r>
     </w:p>
     <w:p>
@@ -500,7 +471,7 @@
           <w:sz w:val="32"/>
           <w:szCs w:val="32"/>
         </w:rPr>
-        <w:t>Raleigh Murráy</w:t>
+        <w:t>Brian MacKay</w:t>
       </w:r>
     </w:p>
     <w:p>
@@ -522,7 +493,7 @@
           <w:sz w:val="32"/>
           <w:szCs w:val="32"/>
         </w:rPr>
-        <w:t>Shahed Shuman</w:t>
+        <w:t>Raleigh Murráy</w:t>
       </w:r>
     </w:p>
     <w:p>
@@ -544,6 +515,28 @@
           <w:sz w:val="32"/>
           <w:szCs w:val="32"/>
         </w:rPr>
+        <w:t>Shahed Shuman</w:t>
+      </w:r>
+    </w:p>
+    <w:p>
+      <w:pPr>
+        <w:spacing w:after="0" w:line="240" w:lineRule="auto"/>
+        <w:rPr>
+          <w:rFonts w:cs="Calibri"/>
+          <w:i/>
+          <w:color w:val="00B0F0"/>
+          <w:sz w:val="32"/>
+          <w:szCs w:val="32"/>
+        </w:rPr>
+      </w:pPr>
+      <w:r>
+        <w:rPr>
+          <w:rFonts w:cs="Calibri"/>
+          <w:i/>
+          <w:color w:val="00B0F0"/>
+          <w:sz w:val="32"/>
+          <w:szCs w:val="32"/>
+        </w:rPr>
         <w:t>Kathryn Whitmire</w:t>
       </w:r>
     </w:p>
@@ -551,12 +544,12 @@
       <w:pPr>
         <w:pStyle w:val="Heading1"/>
       </w:pPr>
-      <w:bookmarkStart w:id="0" w:name="_Toc417248037"/>
+      <w:bookmarkStart w:id="1" w:name="_Toc417248037"/>
       <w:r>
         <w:lastRenderedPageBreak/>
         <w:t>Change Log</w:t>
       </w:r>
-      <w:bookmarkEnd w:id="0"/>
+      <w:bookmarkEnd w:id="1"/>
     </w:p>
     <w:p/>
     <w:tbl>
@@ -830,8 +823,6 @@
           <w:r>
             <w:t>Contents</w:t>
           </w:r>
-          <w:bookmarkStart w:id="1" w:name="_GoBack"/>
-          <w:bookmarkEnd w:id="1"/>
         </w:p>
         <w:p>
           <w:pPr>
@@ -9159,7 +9150,7 @@
       <w:rPr>
         <w:noProof/>
       </w:rPr>
-      <w:t>13</w:t>
+      <w:t>1</w:t>
     </w:r>
     <w:r>
       <w:rPr>
@@ -14318,7 +14309,7 @@
 </file>
 
 <file path=customXml/itemProps1.xml><?xml version="1.0" encoding="utf-8"?>
-<ds:datastoreItem xmlns:ds="http://schemas.openxmlformats.org/officeDocument/2006/customXml" ds:itemID="{A944251E-0D1F-4B91-B219-532BEF1D8ED6}">
+<ds:datastoreItem xmlns:ds="http://schemas.openxmlformats.org/officeDocument/2006/customXml" ds:itemID="{2B29BA04-358F-471E-8D99-0CDA9521BD4E}">
   <ds:schemaRefs>
     <ds:schemaRef ds:uri="http://schemas.openxmlformats.org/officeDocument/2006/bibliography"/>
   </ds:schemaRefs>

</xml_diff>